<commit_message>
Add Laporan JB 5 Revisi
</commit_message>
<xml_diff>
--- a/Minggu 5/Laporan/16_Muhammad Farrel Caesarian_Jobsheet 5 Revisi.docx
+++ b/Minggu 5/Laporan/16_Muhammad Farrel Caesarian_Jobsheet 5 Revisi.docx
@@ -14932,6 +14932,23 @@
           </w:p>
         </w:tc>
       </w:tr>
+    </w:tbl>
+    <w:p>
+      <w:r>
+        <w:lastRenderedPageBreak/>
+        <w:br w:type="page"/>
+      </w:r>
+    </w:p>
+    <w:tbl>
+      <w:tblPr>
+        <w:tblStyle w:val="TableGrid"/>
+        <w:tblW w:w="0" w:type="auto"/>
+        <w:tblLook w:val="04A0" w:firstRow="1" w:lastRow="0" w:firstColumn="1" w:lastColumn="0" w:noHBand="0" w:noVBand="1"/>
+      </w:tblPr>
+      <w:tblGrid>
+        <w:gridCol w:w="421"/>
+        <w:gridCol w:w="7875"/>
+      </w:tblGrid>
       <w:tr>
         <w:tc>
           <w:tcPr>
@@ -14960,6 +14977,276 @@
           <w:tcPr>
             <w:tcW w:w="7875" w:type="dxa"/>
           </w:tcPr>
+          <w:p>
+            <w:pPr>
+              <w:rPr>
+                <w:rFonts w:ascii="Times New Roman" w:eastAsia="SimSun" w:hAnsi="Times New Roman" w:cs="Times New Roman"/>
+                <w:b/>
+                <w:bCs/>
+                <w:sz w:val="24"/>
+                <w:szCs w:val="24"/>
+              </w:rPr>
+            </w:pPr>
+            <w:r>
+              <w:rPr>
+                <w:rFonts w:ascii="Times New Roman" w:eastAsia="SimSun" w:hAnsi="Times New Roman" w:cs="Times New Roman"/>
+                <w:b/>
+                <w:bCs/>
+                <w:sz w:val="24"/>
+                <w:szCs w:val="24"/>
+              </w:rPr>
+              <w:t xml:space="preserve">G. </w:t>
+            </w:r>
+            <w:proofErr w:type="spellStart"/>
+            <w:r>
+              <w:rPr>
+                <w:rFonts w:ascii="Times New Roman" w:eastAsia="SimSun" w:hAnsi="Times New Roman" w:cs="Times New Roman"/>
+                <w:b/>
+                <w:bCs/>
+                <w:sz w:val="24"/>
+                <w:szCs w:val="24"/>
+              </w:rPr>
+              <w:t>Tugas</w:t>
+            </w:r>
+            <w:proofErr w:type="spellEnd"/>
+          </w:p>
+          <w:p>
+            <w:pPr>
+              <w:rPr>
+                <w:rFonts w:ascii="Times New Roman" w:eastAsia="SimSun" w:hAnsi="Times New Roman" w:cs="Times New Roman"/>
+                <w:sz w:val="24"/>
+                <w:szCs w:val="24"/>
+                <w:lang w:val="en-ID"/>
+              </w:rPr>
+            </w:pPr>
+            <w:proofErr w:type="spellStart"/>
+            <w:r>
+              <w:rPr>
+                <w:rFonts w:ascii="Times New Roman" w:eastAsia="SimSun" w:hAnsi="Times New Roman" w:cs="Times New Roman"/>
+                <w:sz w:val="24"/>
+                <w:szCs w:val="24"/>
+                <w:lang w:val="en-ID"/>
+              </w:rPr>
+              <w:t>Implementasikan</w:t>
+            </w:r>
+            <w:proofErr w:type="spellEnd"/>
+            <w:r>
+              <w:rPr>
+                <w:rFonts w:ascii="Times New Roman" w:eastAsia="SimSun" w:hAnsi="Times New Roman" w:cs="Times New Roman"/>
+                <w:sz w:val="24"/>
+                <w:szCs w:val="24"/>
+                <w:lang w:val="en-ID"/>
+              </w:rPr>
+              <w:t xml:space="preserve"> web layout dan </w:t>
+            </w:r>
+            <w:proofErr w:type="spellStart"/>
+            <w:r>
+              <w:rPr>
+                <w:rFonts w:ascii="Times New Roman" w:eastAsia="SimSun" w:hAnsi="Times New Roman" w:cs="Times New Roman"/>
+                <w:sz w:val="24"/>
+                <w:szCs w:val="24"/>
+                <w:lang w:val="en-ID"/>
+              </w:rPr>
+              <w:t>datatables</w:t>
+            </w:r>
+            <w:proofErr w:type="spellEnd"/>
+            <w:r>
+              <w:rPr>
+                <w:rFonts w:ascii="Times New Roman" w:eastAsia="SimSun" w:hAnsi="Times New Roman" w:cs="Times New Roman"/>
+                <w:sz w:val="24"/>
+                <w:szCs w:val="24"/>
+                <w:lang w:val="en-ID"/>
+              </w:rPr>
+              <w:t xml:space="preserve">, pada menu </w:t>
+            </w:r>
+            <w:proofErr w:type="spellStart"/>
+            <w:r>
+              <w:rPr>
+                <w:rFonts w:ascii="Times New Roman" w:eastAsia="SimSun" w:hAnsi="Times New Roman" w:cs="Times New Roman"/>
+                <w:sz w:val="24"/>
+                <w:szCs w:val="24"/>
+                <w:lang w:val="en-ID"/>
+              </w:rPr>
+              <w:t>berikut</w:t>
+            </w:r>
+            <w:proofErr w:type="spellEnd"/>
+            <w:r>
+              <w:rPr>
+                <w:rFonts w:ascii="Times New Roman" w:eastAsia="SimSun" w:hAnsi="Times New Roman" w:cs="Times New Roman"/>
+                <w:sz w:val="24"/>
+                <w:szCs w:val="24"/>
+                <w:lang w:val="en-ID"/>
+              </w:rPr>
+              <w:t xml:space="preserve"> </w:t>
+            </w:r>
+            <w:proofErr w:type="spellStart"/>
+            <w:r>
+              <w:rPr>
+                <w:rFonts w:ascii="Times New Roman" w:eastAsia="SimSun" w:hAnsi="Times New Roman" w:cs="Times New Roman"/>
+                <w:sz w:val="24"/>
+                <w:szCs w:val="24"/>
+                <w:lang w:val="en-ID"/>
+              </w:rPr>
+              <w:t>ini</w:t>
+            </w:r>
+            <w:proofErr w:type="spellEnd"/>
+          </w:p>
+          <w:p>
+            <w:pPr>
+              <w:rPr>
+                <w:rFonts w:ascii="Times New Roman" w:eastAsia="SimSun" w:hAnsi="Times New Roman" w:cs="Times New Roman"/>
+                <w:sz w:val="24"/>
+                <w:szCs w:val="24"/>
+                <w:lang w:val="en-ID"/>
+              </w:rPr>
+            </w:pPr>
+            <w:r>
+              <w:rPr>
+                <w:rFonts w:ascii="Segoe UI Symbol" w:eastAsia="SimSun" w:hAnsi="Segoe UI Symbol" w:cs="Segoe UI Symbol"/>
+                <w:sz w:val="24"/>
+                <w:szCs w:val="24"/>
+                <w:lang w:val="en-ID"/>
+              </w:rPr>
+              <w:t>✓</w:t>
+            </w:r>
+            <w:r>
+              <w:rPr>
+                <w:rFonts w:ascii="Times New Roman" w:eastAsia="SimSun" w:hAnsi="Times New Roman" w:cs="Times New Roman"/>
+                <w:sz w:val="24"/>
+                <w:szCs w:val="24"/>
+                <w:lang w:val="en-ID"/>
+              </w:rPr>
+              <w:t xml:space="preserve"> Tabel </w:t>
+            </w:r>
+            <w:proofErr w:type="spellStart"/>
+            <w:r>
+              <w:rPr>
+                <w:rFonts w:ascii="Times New Roman" w:eastAsia="SimSun" w:hAnsi="Times New Roman" w:cs="Times New Roman"/>
+                <w:sz w:val="24"/>
+                <w:szCs w:val="24"/>
+                <w:lang w:val="en-ID"/>
+              </w:rPr>
+              <w:t>m_level</w:t>
+            </w:r>
+            <w:proofErr w:type="spellEnd"/>
+          </w:p>
+          <w:p>
+            <w:pPr>
+              <w:rPr>
+                <w:rFonts w:ascii="Times New Roman" w:eastAsia="SimSun" w:hAnsi="Times New Roman" w:cs="Times New Roman"/>
+                <w:sz w:val="24"/>
+                <w:szCs w:val="24"/>
+                <w:lang w:val="en-ID"/>
+              </w:rPr>
+            </w:pPr>
+            <w:r>
+              <w:rPr>
+                <w:rFonts w:ascii="Segoe UI Symbol" w:eastAsia="SimSun" w:hAnsi="Segoe UI Symbol" w:cs="Segoe UI Symbol"/>
+                <w:sz w:val="24"/>
+                <w:szCs w:val="24"/>
+                <w:lang w:val="en-ID"/>
+              </w:rPr>
+              <w:t>✓</w:t>
+            </w:r>
+            <w:r>
+              <w:rPr>
+                <w:rFonts w:ascii="Times New Roman" w:eastAsia="SimSun" w:hAnsi="Times New Roman" w:cs="Times New Roman"/>
+                <w:sz w:val="24"/>
+                <w:szCs w:val="24"/>
+                <w:lang w:val="en-ID"/>
+              </w:rPr>
+              <w:t xml:space="preserve"> Tabel </w:t>
+            </w:r>
+            <w:proofErr w:type="spellStart"/>
+            <w:r>
+              <w:rPr>
+                <w:rFonts w:ascii="Times New Roman" w:eastAsia="SimSun" w:hAnsi="Times New Roman" w:cs="Times New Roman"/>
+                <w:sz w:val="24"/>
+                <w:szCs w:val="24"/>
+                <w:lang w:val="en-ID"/>
+              </w:rPr>
+              <w:t>m_kategori</w:t>
+            </w:r>
+            <w:proofErr w:type="spellEnd"/>
+          </w:p>
+          <w:p>
+            <w:pPr>
+              <w:rPr>
+                <w:rFonts w:ascii="Times New Roman" w:eastAsia="SimSun" w:hAnsi="Times New Roman" w:cs="Times New Roman"/>
+                <w:sz w:val="24"/>
+                <w:szCs w:val="24"/>
+                <w:lang w:val="en-ID"/>
+              </w:rPr>
+            </w:pPr>
+            <w:r>
+              <w:rPr>
+                <w:rFonts w:ascii="Segoe UI Symbol" w:eastAsia="SimSun" w:hAnsi="Segoe UI Symbol" w:cs="Segoe UI Symbol"/>
+                <w:sz w:val="24"/>
+                <w:szCs w:val="24"/>
+                <w:lang w:val="en-ID"/>
+              </w:rPr>
+              <w:t>✓</w:t>
+            </w:r>
+            <w:r>
+              <w:rPr>
+                <w:rFonts w:ascii="Times New Roman" w:eastAsia="SimSun" w:hAnsi="Times New Roman" w:cs="Times New Roman"/>
+                <w:sz w:val="24"/>
+                <w:szCs w:val="24"/>
+                <w:lang w:val="en-ID"/>
+              </w:rPr>
+              <w:t xml:space="preserve"> Tabel </w:t>
+            </w:r>
+            <w:proofErr w:type="spellStart"/>
+            <w:r>
+              <w:rPr>
+                <w:rFonts w:ascii="Times New Roman" w:eastAsia="SimSun" w:hAnsi="Times New Roman" w:cs="Times New Roman"/>
+                <w:sz w:val="24"/>
+                <w:szCs w:val="24"/>
+                <w:lang w:val="en-ID"/>
+              </w:rPr>
+              <w:t>m_supplier</w:t>
+            </w:r>
+            <w:proofErr w:type="spellEnd"/>
+          </w:p>
+          <w:p>
+            <w:pPr>
+              <w:rPr>
+                <w:rFonts w:ascii="Times New Roman" w:eastAsia="SimSun" w:hAnsi="Times New Roman" w:cs="Times New Roman"/>
+                <w:sz w:val="24"/>
+                <w:szCs w:val="24"/>
+                <w:lang w:val="en-ID"/>
+              </w:rPr>
+            </w:pPr>
+            <w:r>
+              <w:rPr>
+                <w:rFonts w:ascii="Segoe UI Symbol" w:eastAsia="SimSun" w:hAnsi="Segoe UI Symbol" w:cs="Segoe UI Symbol"/>
+                <w:sz w:val="24"/>
+                <w:szCs w:val="24"/>
+                <w:lang w:val="en-ID"/>
+              </w:rPr>
+              <w:t>✓</w:t>
+            </w:r>
+            <w:r>
+              <w:rPr>
+                <w:rFonts w:ascii="Times New Roman" w:eastAsia="SimSun" w:hAnsi="Times New Roman" w:cs="Times New Roman"/>
+                <w:sz w:val="24"/>
+                <w:szCs w:val="24"/>
+                <w:lang w:val="en-ID"/>
+              </w:rPr>
+              <w:t xml:space="preserve"> Tabel </w:t>
+            </w:r>
+            <w:proofErr w:type="spellStart"/>
+            <w:r>
+              <w:rPr>
+                <w:rFonts w:ascii="Times New Roman" w:eastAsia="SimSun" w:hAnsi="Times New Roman" w:cs="Times New Roman"/>
+                <w:sz w:val="24"/>
+                <w:szCs w:val="24"/>
+                <w:lang w:val="en-ID"/>
+              </w:rPr>
+              <w:t>m_barang</w:t>
+            </w:r>
+            <w:proofErr w:type="spellEnd"/>
+          </w:p>
           <w:p>
             <w:pPr>
               <w:rPr>
@@ -15006,6 +15293,138 @@
                 <w:szCs w:val="24"/>
               </w:rPr>
             </w:pPr>
+            <w:proofErr w:type="spellStart"/>
+            <w:r>
+              <w:rPr>
+                <w:rFonts w:ascii="Times New Roman" w:eastAsia="SimSun" w:hAnsi="Times New Roman" w:cs="Times New Roman"/>
+                <w:sz w:val="24"/>
+                <w:szCs w:val="24"/>
+              </w:rPr>
+              <w:t>Jawaban</w:t>
+            </w:r>
+            <w:proofErr w:type="spellEnd"/>
+            <w:r>
+              <w:rPr>
+                <w:rFonts w:ascii="Times New Roman" w:eastAsia="SimSun" w:hAnsi="Times New Roman" w:cs="Times New Roman"/>
+                <w:sz w:val="24"/>
+                <w:szCs w:val="24"/>
+              </w:rPr>
+              <w:t xml:space="preserve"> </w:t>
+            </w:r>
+            <w:proofErr w:type="spellStart"/>
+            <w:r>
+              <w:rPr>
+                <w:rFonts w:ascii="Times New Roman" w:eastAsia="SimSun" w:hAnsi="Times New Roman" w:cs="Times New Roman"/>
+                <w:sz w:val="24"/>
+                <w:szCs w:val="24"/>
+              </w:rPr>
+              <w:t>tugas</w:t>
+            </w:r>
+            <w:proofErr w:type="spellEnd"/>
+            <w:r>
+              <w:rPr>
+                <w:rFonts w:ascii="Times New Roman" w:eastAsia="SimSun" w:hAnsi="Times New Roman" w:cs="Times New Roman"/>
+                <w:sz w:val="24"/>
+                <w:szCs w:val="24"/>
+              </w:rPr>
+              <w:t xml:space="preserve"> </w:t>
+            </w:r>
+            <w:proofErr w:type="spellStart"/>
+            <w:r>
+              <w:rPr>
+                <w:rFonts w:ascii="Times New Roman" w:eastAsia="SimSun" w:hAnsi="Times New Roman" w:cs="Times New Roman"/>
+                <w:sz w:val="24"/>
+                <w:szCs w:val="24"/>
+              </w:rPr>
+              <w:t>ada</w:t>
+            </w:r>
+            <w:proofErr w:type="spellEnd"/>
+            <w:r>
+              <w:rPr>
+                <w:rFonts w:ascii="Times New Roman" w:eastAsia="SimSun" w:hAnsi="Times New Roman" w:cs="Times New Roman"/>
+                <w:sz w:val="24"/>
+                <w:szCs w:val="24"/>
+              </w:rPr>
+              <w:t xml:space="preserve"> di GitHub </w:t>
+            </w:r>
+            <w:proofErr w:type="spellStart"/>
+            <w:r>
+              <w:rPr>
+                <w:rFonts w:ascii="Times New Roman" w:eastAsia="SimSun" w:hAnsi="Times New Roman" w:cs="Times New Roman"/>
+                <w:sz w:val="24"/>
+                <w:szCs w:val="24"/>
+              </w:rPr>
+              <w:t>saya</w:t>
+            </w:r>
+            <w:proofErr w:type="spellEnd"/>
+          </w:p>
+          <w:p>
+            <w:pPr>
+              <w:rPr>
+                <w:rFonts w:ascii="Times New Roman" w:eastAsia="SimSun" w:hAnsi="Times New Roman" w:cs="Times New Roman"/>
+                <w:sz w:val="24"/>
+                <w:szCs w:val="24"/>
+              </w:rPr>
+            </w:pPr>
+            <w:r>
+              <w:rPr>
+                <w:rFonts w:ascii="Times New Roman" w:eastAsia="SimSun" w:hAnsi="Times New Roman" w:cs="Times New Roman"/>
+                <w:sz w:val="24"/>
+                <w:szCs w:val="24"/>
+              </w:rPr>
+              <w:drawing>
+                <wp:inline distT="0" distB="0" distL="0" distR="0" wp14:anchorId="48C77A7F" wp14:editId="27B3468F">
+                  <wp:extent cx="1552792" cy="457264"/>
+                  <wp:effectExtent l="0" t="0" r="9525" b="0"/>
+                  <wp:docPr id="944139952" name="Picture 1"/>
+                  <wp:cNvGraphicFramePr>
+                    <a:graphicFrameLocks xmlns:a="http://schemas.openxmlformats.org/drawingml/2006/main" noChangeAspect="1"/>
+                  </wp:cNvGraphicFramePr>
+                  <a:graphic xmlns:a="http://schemas.openxmlformats.org/drawingml/2006/main">
+                    <a:graphicData uri="http://schemas.openxmlformats.org/drawingml/2006/picture">
+                      <pic:pic xmlns:pic="http://schemas.openxmlformats.org/drawingml/2006/picture">
+                        <pic:nvPicPr>
+                          <pic:cNvPr id="944139952" name=""/>
+                          <pic:cNvPicPr/>
+                        </pic:nvPicPr>
+                        <pic:blipFill>
+                          <a:blip r:embed="rId59"/>
+                          <a:stretch>
+                            <a:fillRect/>
+                          </a:stretch>
+                        </pic:blipFill>
+                        <pic:spPr>
+                          <a:xfrm>
+                            <a:off x="0" y="0"/>
+                            <a:ext cx="1552792" cy="457264"/>
+                          </a:xfrm>
+                          <a:prstGeom prst="rect">
+                            <a:avLst/>
+                          </a:prstGeom>
+                        </pic:spPr>
+                      </pic:pic>
+                    </a:graphicData>
+                  </a:graphic>
+                </wp:inline>
+              </w:drawing>
+            </w:r>
+          </w:p>
+          <w:p>
+            <w:pPr>
+              <w:rPr>
+                <w:rFonts w:ascii="Times New Roman" w:eastAsia="SimSun" w:hAnsi="Times New Roman" w:cs="Times New Roman"/>
+                <w:sz w:val="24"/>
+                <w:szCs w:val="24"/>
+              </w:rPr>
+            </w:pPr>
+            <w:r>
+              <w:rPr>
+                <w:rFonts w:ascii="Times New Roman" w:eastAsia="SimSun" w:hAnsi="Times New Roman" w:cs="Times New Roman"/>
+                <w:sz w:val="24"/>
+                <w:szCs w:val="24"/>
+              </w:rPr>
+              <w:t>https://github.com/Quincy17/PWL-Muhammad-Farrel-Caesarian_2025/tree/main/Minggu%205/POS_Jobsheet%205-Revisi</w:t>
+            </w:r>
           </w:p>
         </w:tc>
       </w:tr>

</xml_diff>